<commit_message>
Add some more summary
</commit_message>
<xml_diff>
--- a/paper/keyword extraction/933-2003-Improved automatic keyword extraction given more linguistic knowledge.docx
+++ b/paper/keyword extraction/933-2003-Improved automatic keyword extraction given more linguistic knowledge.docx
@@ -7,7 +7,7 @@
         <w:pStyle w:val="1stPar"/>
         <w:spacing w:before="120"/>
         <w:rPr>
-          <w:rtl/>
+          <w:rFonts w:hint="cs"/>
         </w:rPr>
       </w:pPr>
       <w:r>
@@ -82,21 +82,194 @@
         <w:rPr>
           <w:rtl/>
         </w:rPr>
-        <w:t xml:space="preserve"> فشرده هستند. مقاله </w:t>
+        <w:t xml:space="preserve"> فشرده هستن.</w:t>
+      </w:r>
+      <w:r>
+        <w:rPr>
+          <w:rFonts w:hint="cs"/>
+          <w:rtl/>
+        </w:rPr>
+        <w:t xml:space="preserve"> هدف کلمات کلیدی اینه که سند مورد نظر رو توضیح بدن. </w:t>
+      </w:r>
+      <w:r>
+        <w:rPr>
+          <w:rFonts w:hint="cs"/>
+          <w:rtl/>
+        </w:rPr>
+        <w:t xml:space="preserve">این </w:t>
+      </w:r>
+      <w:r>
+        <w:rPr>
+          <w:rtl/>
+        </w:rPr>
+        <w:t>مقاله ه</w:t>
+      </w:r>
+      <w:r>
+        <w:rPr>
+          <w:rFonts w:hint="cs"/>
+          <w:rtl/>
+        </w:rPr>
+        <w:t>دف</w:t>
+      </w:r>
+      <w:r>
+        <w:rPr>
+          <w:rtl/>
+        </w:rPr>
+        <w:t>ش استخراج کلمات کل</w:t>
+      </w:r>
+      <w:r>
+        <w:rPr>
+          <w:rFonts w:hint="cs"/>
+          <w:rtl/>
+        </w:rPr>
+        <w:t>ی</w:t>
+      </w:r>
+      <w:r>
+        <w:rPr>
+          <w:rFonts w:hint="eastAsia"/>
+          <w:rtl/>
+        </w:rPr>
+        <w:t>د</w:t>
+      </w:r>
+      <w:r>
+        <w:rPr>
+          <w:rFonts w:hint="cs"/>
+          <w:rtl/>
+        </w:rPr>
+        <w:t>ی</w:t>
+      </w:r>
+      <w:r>
+        <w:rPr>
+          <w:rtl/>
+        </w:rPr>
+        <w:t xml:space="preserve"> از متن </w:t>
+      </w:r>
+      <w:r>
+        <w:rPr>
+          <w:rFonts w:hint="cs"/>
+          <w:rtl/>
+        </w:rPr>
+        <w:t>ی</w:t>
+      </w:r>
+      <w:r>
+        <w:rPr>
+          <w:rFonts w:hint="eastAsia"/>
+          <w:rtl/>
+        </w:rPr>
+        <w:t>ک</w:t>
+      </w:r>
+      <w:r>
+        <w:rPr>
+          <w:rtl/>
+        </w:rPr>
+        <w:t xml:space="preserve"> چک</w:t>
+      </w:r>
+      <w:r>
+        <w:rPr>
+          <w:rFonts w:hint="cs"/>
+          <w:rtl/>
+        </w:rPr>
+        <w:t>ی</w:t>
+      </w:r>
+      <w:r>
+        <w:rPr>
+          <w:rFonts w:hint="eastAsia"/>
+          <w:rtl/>
+        </w:rPr>
+        <w:t>ده</w:t>
+      </w:r>
+      <w:r>
+        <w:rPr>
+          <w:rtl/>
+        </w:rPr>
+        <w:t xml:space="preserve"> هست. تو</w:t>
+      </w:r>
+      <w:r>
+        <w:rPr>
+          <w:rFonts w:hint="cs"/>
+          <w:rtl/>
+        </w:rPr>
+        <w:t>ی</w:t>
+      </w:r>
+      <w:r>
+        <w:rPr>
+          <w:rtl/>
+        </w:rPr>
+        <w:t xml:space="preserve"> ا</w:t>
+      </w:r>
+      <w:r>
+        <w:rPr>
+          <w:rFonts w:hint="cs"/>
+          <w:rtl/>
+        </w:rPr>
+        <w:t>ی</w:t>
+      </w:r>
+      <w:r>
+        <w:rPr>
+          <w:rFonts w:hint="eastAsia"/>
+          <w:rtl/>
+        </w:rPr>
+        <w:t>ن</w:t>
+      </w:r>
+      <w:r>
+        <w:rPr>
+          <w:rtl/>
+        </w:rPr>
+        <w:t xml:space="preserve"> مقاله </w:t>
       </w:r>
       <w:proofErr w:type="spellStart"/>
       <w:r>
         <w:rPr>
           <w:rtl/>
         </w:rPr>
-        <w:t>هدقش</w:t>
+        <w:t>م</w:t>
+      </w:r>
+      <w:r>
+        <w:rPr>
+          <w:rFonts w:hint="cs"/>
+          <w:rtl/>
+        </w:rPr>
+        <w:t>ی‌</w:t>
+      </w:r>
+      <w:r>
+        <w:rPr>
+          <w:rFonts w:hint="eastAsia"/>
+          <w:rtl/>
+        </w:rPr>
+        <w:t>خواد</w:t>
       </w:r>
       <w:proofErr w:type="spellEnd"/>
       <w:r>
         <w:rPr>
           <w:rtl/>
         </w:rPr>
-        <w:t xml:space="preserve"> استخراج کلمات کل</w:t>
+        <w:t xml:space="preserve"> که به جا</w:t>
+      </w:r>
+      <w:r>
+        <w:rPr>
+          <w:rFonts w:hint="cs"/>
+          <w:rtl/>
+        </w:rPr>
+        <w:t>ی</w:t>
+      </w:r>
+      <w:r>
+        <w:rPr>
+          <w:rtl/>
+        </w:rPr>
+        <w:t xml:space="preserve"> اتکا</w:t>
+      </w:r>
+      <w:r>
+        <w:rPr>
+          <w:rFonts w:hint="cs"/>
+          <w:rtl/>
+        </w:rPr>
+        <w:t>ی</w:t>
+      </w:r>
+      <w:r>
+        <w:rPr>
+          <w:rtl/>
+        </w:rPr>
+        <w:t xml:space="preserve"> صرف به </w:t>
       </w:r>
       <w:r>
         <w:rPr>
@@ -110,20 +283,7 @@
           <w:rFonts w:hint="eastAsia"/>
           <w:rtl/>
         </w:rPr>
-        <w:t>د</w:t>
-      </w:r>
-      <w:r>
-        <w:rPr>
-          <w:rFonts w:hint="cs"/>
-          <w:rtl/>
-        </w:rPr>
-        <w:t>ی</w:t>
-      </w:r>
-      <w:r>
-        <w:rPr>
-          <w:rtl/>
-        </w:rPr>
-        <w:t xml:space="preserve"> از متن </w:t>
+        <w:t>ادگ</w:t>
       </w:r>
       <w:r>
         <w:rPr>
@@ -137,13 +297,20 @@
           <w:rFonts w:hint="eastAsia"/>
           <w:rtl/>
         </w:rPr>
-        <w:t>ک</w:t>
-      </w:r>
-      <w:r>
-        <w:rPr>
-          <w:rtl/>
-        </w:rPr>
-        <w:t xml:space="preserve"> چک</w:t>
+        <w:t>ر</w:t>
+      </w:r>
+      <w:r>
+        <w:rPr>
+          <w:rFonts w:hint="cs"/>
+          <w:rtl/>
+        </w:rPr>
+        <w:t>ی</w:t>
+      </w:r>
+      <w:r>
+        <w:rPr>
+          <w:rtl/>
+        </w:rPr>
+        <w:t xml:space="preserve"> ماش</w:t>
       </w:r>
       <w:r>
         <w:rPr>
@@ -157,181 +324,33 @@
           <w:rFonts w:hint="eastAsia"/>
           <w:rtl/>
         </w:rPr>
-        <w:t>ده</w:t>
-      </w:r>
-      <w:r>
-        <w:rPr>
-          <w:rtl/>
-        </w:rPr>
-        <w:t xml:space="preserve"> هست. تو</w:t>
-      </w:r>
-      <w:r>
-        <w:rPr>
-          <w:rFonts w:hint="cs"/>
-          <w:rtl/>
-        </w:rPr>
-        <w:t>ی</w:t>
-      </w:r>
-      <w:r>
-        <w:rPr>
-          <w:rtl/>
-        </w:rPr>
-        <w:t xml:space="preserve"> ا</w:t>
-      </w:r>
-      <w:r>
-        <w:rPr>
-          <w:rFonts w:hint="cs"/>
-          <w:rtl/>
-        </w:rPr>
-        <w:t>ی</w:t>
-      </w:r>
-      <w:r>
-        <w:rPr>
-          <w:rFonts w:hint="eastAsia"/>
-          <w:rtl/>
-        </w:rPr>
         <w:t>ن</w:t>
       </w:r>
       <w:r>
         <w:rPr>
           <w:rtl/>
         </w:rPr>
-        <w:t xml:space="preserve"> مقاله </w:t>
+        <w:t xml:space="preserve"> و </w:t>
       </w:r>
       <w:proofErr w:type="spellStart"/>
       <w:r>
         <w:rPr>
           <w:rtl/>
         </w:rPr>
-        <w:t>م</w:t>
-      </w:r>
-      <w:r>
-        <w:rPr>
-          <w:rFonts w:hint="cs"/>
-          <w:rtl/>
-        </w:rPr>
-        <w:t>ی‌</w:t>
-      </w:r>
-      <w:r>
-        <w:rPr>
-          <w:rFonts w:hint="eastAsia"/>
-          <w:rtl/>
-        </w:rPr>
-        <w:t>خواد</w:t>
+        <w:t>داده‌ها</w:t>
+      </w:r>
+      <w:r>
+        <w:rPr>
+          <w:rFonts w:hint="cs"/>
+          <w:rtl/>
+        </w:rPr>
+        <w:t>ی</w:t>
       </w:r>
       <w:proofErr w:type="spellEnd"/>
       <w:r>
         <w:rPr>
           <w:rtl/>
         </w:rPr>
-        <w:t xml:space="preserve"> که به جا</w:t>
-      </w:r>
-      <w:r>
-        <w:rPr>
-          <w:rFonts w:hint="cs"/>
-          <w:rtl/>
-        </w:rPr>
-        <w:t>ی</w:t>
-      </w:r>
-      <w:r>
-        <w:rPr>
-          <w:rtl/>
-        </w:rPr>
-        <w:t xml:space="preserve"> اتکا</w:t>
-      </w:r>
-      <w:r>
-        <w:rPr>
-          <w:rFonts w:hint="cs"/>
-          <w:rtl/>
-        </w:rPr>
-        <w:t>ی</w:t>
-      </w:r>
-      <w:r>
-        <w:rPr>
-          <w:rtl/>
-        </w:rPr>
-        <w:t xml:space="preserve"> صرف به </w:t>
-      </w:r>
-      <w:r>
-        <w:rPr>
-          <w:rFonts w:hint="cs"/>
-          <w:rtl/>
-        </w:rPr>
-        <w:t>ی</w:t>
-      </w:r>
-      <w:r>
-        <w:rPr>
-          <w:rFonts w:hint="eastAsia"/>
-          <w:rtl/>
-        </w:rPr>
-        <w:t>ادگ</w:t>
-      </w:r>
-      <w:r>
-        <w:rPr>
-          <w:rFonts w:hint="cs"/>
-          <w:rtl/>
-        </w:rPr>
-        <w:t>ی</w:t>
-      </w:r>
-      <w:r>
-        <w:rPr>
-          <w:rFonts w:hint="eastAsia"/>
-          <w:rtl/>
-        </w:rPr>
-        <w:t>ر</w:t>
-      </w:r>
-      <w:r>
-        <w:rPr>
-          <w:rFonts w:hint="cs"/>
-          <w:rtl/>
-        </w:rPr>
-        <w:t>ی</w:t>
-      </w:r>
-      <w:r>
-        <w:rPr>
-          <w:rtl/>
-        </w:rPr>
-        <w:t xml:space="preserve"> ماش</w:t>
-      </w:r>
-      <w:r>
-        <w:rPr>
-          <w:rFonts w:hint="cs"/>
-          <w:rtl/>
-        </w:rPr>
-        <w:t>ی</w:t>
-      </w:r>
-      <w:r>
-        <w:rPr>
-          <w:rFonts w:hint="eastAsia"/>
-          <w:rtl/>
-        </w:rPr>
-        <w:t>ن</w:t>
-      </w:r>
-      <w:r>
-        <w:rPr>
-          <w:rtl/>
-        </w:rPr>
-        <w:t xml:space="preserve"> و </w:t>
-      </w:r>
-      <w:proofErr w:type="spellStart"/>
-      <w:r>
-        <w:rPr>
-          <w:rtl/>
-        </w:rPr>
-        <w:t>داده‌ها</w:t>
-      </w:r>
-      <w:r>
-        <w:rPr>
-          <w:rFonts w:hint="cs"/>
-          <w:rtl/>
-        </w:rPr>
-        <w:t>ی</w:t>
-      </w:r>
-      <w:proofErr w:type="spellEnd"/>
-      <w:r>
-        <w:rPr>
-          <w:rtl/>
-        </w:rPr>
         <w:t xml:space="preserve"> آمار</w:t>
       </w:r>
       <w:r>
@@ -359,6 +378,26 @@
           <w:rtl/>
         </w:rPr>
         <w:t xml:space="preserve"> هم استفاده کنه تا دقت رو بالا ببره.</w:t>
+      </w:r>
+      <w:r>
+        <w:t xml:space="preserve"> </w:t>
+      </w:r>
+      <w:r>
+        <w:rPr>
+          <w:rFonts w:hint="cs"/>
+          <w:rtl/>
+        </w:rPr>
+        <w:t xml:space="preserve">یادگیری ماشینی که مقاله استفاده کرده، </w:t>
+      </w:r>
+      <w:r>
+        <w:t>supervised</w:t>
+      </w:r>
+      <w:r>
+        <w:rPr>
+          <w:rFonts w:hint="cs"/>
+          <w:rtl/>
+        </w:rPr>
+        <w:t xml:space="preserve"> هست.</w:t>
       </w:r>
     </w:p>
     <w:p>
@@ -515,8 +554,80 @@
         <w:t>).</w:t>
       </w:r>
     </w:p>
+    <w:p>
+      <w:pPr>
+        <w:pStyle w:val="1stPar"/>
+        <w:rPr>
+          <w:rtl/>
+        </w:rPr>
+      </w:pPr>
+    </w:p>
+    <w:p>
+      <w:pPr>
+        <w:pStyle w:val="1stPar"/>
+        <w:rPr>
+          <w:rtl/>
+        </w:rPr>
+      </w:pPr>
+      <w:r>
+        <w:rPr>
+          <w:rFonts w:hint="cs"/>
+          <w:rtl/>
+        </w:rPr>
+        <w:t>پیشنهادات و کارهای آینده:</w:t>
+      </w:r>
+    </w:p>
+    <w:p>
+      <w:pPr>
+        <w:pStyle w:val="1stPar"/>
+        <w:numPr>
+          <w:ilvl w:val="0"/>
+          <w:numId w:val="2"/>
+        </w:numPr>
+        <w:rPr>
+          <w:rFonts w:hint="cs"/>
+          <w:rtl/>
+        </w:rPr>
+      </w:pPr>
+      <w:r>
+        <w:rPr>
+          <w:rFonts w:hint="cs"/>
+          <w:rtl/>
+        </w:rPr>
+        <w:t>تولید (</w:t>
+      </w:r>
+      <w:r>
+        <w:t>generate</w:t>
+      </w:r>
+      <w:r>
+        <w:rPr>
+          <w:rFonts w:hint="cs"/>
+          <w:rtl/>
+        </w:rPr>
+        <w:t>) کلمات کلیدی به جای استخراج (</w:t>
+      </w:r>
+      <w:r>
+        <w:t>extract</w:t>
+      </w:r>
+      <w:r>
+        <w:rPr>
+          <w:rFonts w:hint="cs"/>
+          <w:rtl/>
+        </w:rPr>
+        <w:t xml:space="preserve">) </w:t>
+      </w:r>
+      <w:proofErr w:type="spellStart"/>
+      <w:r>
+        <w:rPr>
+          <w:rFonts w:hint="cs"/>
+          <w:rtl/>
+        </w:rPr>
+        <w:t>آن‌ها</w:t>
+      </w:r>
+      <w:proofErr w:type="spellEnd"/>
+    </w:p>
     <w:sectPr>
-      <w:headerReference w:type="default" r:id="rId7"/>
+      <w:headerReference w:type="default" r:id="rId8"/>
       <w:pgSz w:w="12240" w:h="15840"/>
       <w:pgMar w:top="1440" w:right="1440" w:bottom="1440" w:left="1440" w:header="432" w:footer="432" w:gutter="0"/>
       <w:cols w:space="720"/>
@@ -617,6 +728,243 @@
     </w:r>
   </w:p>
 </w:hdr>
+</file>
+
+<file path=word/numbering.xml><?xml version="1.0" encoding="utf-8"?>
+<w:numbering xmlns:wpc="http://schemas.microsoft.com/office/word/2010/wordprocessingCanvas" xmlns:cx="http://schemas.microsoft.com/office/drawing/2014/chartex" xmlns:cx1="http://schemas.microsoft.com/office/drawing/2015/9/8/chartex" xmlns:cx2="http://schemas.microsoft.com/office/drawing/2015/10/21/chartex" xmlns:cx3="http://schemas.microsoft.com/office/drawing/2016/5/9/chartex" xmlns:cx4="http://schemas.microsoft.com/office/drawing/2016/5/10/chartex" xmlns:cx5="http://schemas.microsoft.com/office/drawing/2016/5/11/chartex" xmlns:cx6="http://schemas.microsoft.com/office/drawing/2016/5/12/chartex" xmlns:cx7="http://schemas.microsoft.com/office/drawing/2016/5/13/chartex" xmlns:cx8="http://schemas.microsoft.com/office/drawing/2016/5/14/chartex" xmlns:mc="http://schemas.openxmlformats.org/markup-compatibility/2006" xmlns:aink="http://schemas.microsoft.com/office/drawing/2016/ink" xmlns:am3d="http://schemas.microsoft.com/office/drawing/2017/model3d" xmlns:o="urn:schemas-microsoft-com:office:office" xmlns:r="http://schemas.openxmlformats.org/officeDocument/2006/relationships" xmlns:m="http://schemas.openxmlformats.org/officeDocument/2006/math" xmlns:v="urn:schemas-microsoft-com:vml" xmlns:wp14="http://schemas.microsoft.com/office/word/2010/wordprocessingDrawing" xmlns:wp="http://schemas.openxmlformats.org/drawingml/2006/wordprocessingDrawing" xmlns:w10="urn:schemas-microsoft-com:office:word" xmlns:w="http://schemas.openxmlformats.org/wordprocessingml/2006/main" xmlns:w14="http://schemas.microsoft.com/office/word/2010/wordml" xmlns:w15="http://schemas.microsoft.com/office/word/2012/wordml" xmlns:w16cex="http://schemas.microsoft.com/office/word/2018/wordml/cex" xmlns:w16cid="http://schemas.microsoft.com/office/word/2016/wordml/cid" xmlns:w16="http://schemas.microsoft.com/office/word/2018/wordml" xmlns:w16se="http://schemas.microsoft.com/office/word/2015/wordml/symex" xmlns:wpg="http://schemas.microsoft.com/office/word/2010/wordprocessingGroup" xmlns:wpi="http://schemas.microsoft.com/office/word/2010/wordprocessingInk" xmlns:wne="http://schemas.microsoft.com/office/word/2006/wordml" xmlns:wps="http://schemas.microsoft.com/office/word/2010/wordprocessingShape" mc:Ignorable="w14 w15 w16se w16cid w16 w16cex wp14">
+  <w:abstractNum w:abstractNumId="0" w15:restartNumberingAfterBreak="0">
+    <w:nsid w:val="34567C73"/>
+    <w:multiLevelType w:val="hybridMultilevel"/>
+    <w:tmpl w:val="473E9334"/>
+    <w:lvl w:ilvl="0" w:tplc="04090001">
+      <w:start w:val="1"/>
+      <w:numFmt w:val="bullet"/>
+      <w:lvlText w:val=""/>
+      <w:lvlJc w:val="left"/>
+      <w:pPr>
+        <w:ind w:left="720" w:hanging="360"/>
+      </w:pPr>
+      <w:rPr>
+        <w:rFonts w:ascii="Symbol" w:hAnsi="Symbol" w:hint="default"/>
+      </w:rPr>
+    </w:lvl>
+    <w:lvl w:ilvl="1" w:tplc="04090003" w:tentative="1">
+      <w:start w:val="1"/>
+      <w:numFmt w:val="bullet"/>
+      <w:lvlText w:val="o"/>
+      <w:lvlJc w:val="left"/>
+      <w:pPr>
+        <w:ind w:left="1440" w:hanging="360"/>
+      </w:pPr>
+      <w:rPr>
+        <w:rFonts w:ascii="Courier New" w:hAnsi="Courier New" w:cs="Courier New" w:hint="default"/>
+      </w:rPr>
+    </w:lvl>
+    <w:lvl w:ilvl="2" w:tplc="04090005" w:tentative="1">
+      <w:start w:val="1"/>
+      <w:numFmt w:val="bullet"/>
+      <w:lvlText w:val=""/>
+      <w:lvlJc w:val="left"/>
+      <w:pPr>
+        <w:ind w:left="2160" w:hanging="360"/>
+      </w:pPr>
+      <w:rPr>
+        <w:rFonts w:ascii="Wingdings" w:hAnsi="Wingdings" w:hint="default"/>
+      </w:rPr>
+    </w:lvl>
+    <w:lvl w:ilvl="3" w:tplc="04090001" w:tentative="1">
+      <w:start w:val="1"/>
+      <w:numFmt w:val="bullet"/>
+      <w:lvlText w:val=""/>
+      <w:lvlJc w:val="left"/>
+      <w:pPr>
+        <w:ind w:left="2880" w:hanging="360"/>
+      </w:pPr>
+      <w:rPr>
+        <w:rFonts w:ascii="Symbol" w:hAnsi="Symbol" w:hint="default"/>
+      </w:rPr>
+    </w:lvl>
+    <w:lvl w:ilvl="4" w:tplc="04090003" w:tentative="1">
+      <w:start w:val="1"/>
+      <w:numFmt w:val="bullet"/>
+      <w:lvlText w:val="o"/>
+      <w:lvlJc w:val="left"/>
+      <w:pPr>
+        <w:ind w:left="3600" w:hanging="360"/>
+      </w:pPr>
+      <w:rPr>
+        <w:rFonts w:ascii="Courier New" w:hAnsi="Courier New" w:cs="Courier New" w:hint="default"/>
+      </w:rPr>
+    </w:lvl>
+    <w:lvl w:ilvl="5" w:tplc="04090005" w:tentative="1">
+      <w:start w:val="1"/>
+      <w:numFmt w:val="bullet"/>
+      <w:lvlText w:val=""/>
+      <w:lvlJc w:val="left"/>
+      <w:pPr>
+        <w:ind w:left="4320" w:hanging="360"/>
+      </w:pPr>
+      <w:rPr>
+        <w:rFonts w:ascii="Wingdings" w:hAnsi="Wingdings" w:hint="default"/>
+      </w:rPr>
+    </w:lvl>
+    <w:lvl w:ilvl="6" w:tplc="04090001" w:tentative="1">
+      <w:start w:val="1"/>
+      <w:numFmt w:val="bullet"/>
+      <w:lvlText w:val=""/>
+      <w:lvlJc w:val="left"/>
+      <w:pPr>
+        <w:ind w:left="5040" w:hanging="360"/>
+      </w:pPr>
+      <w:rPr>
+        <w:rFonts w:ascii="Symbol" w:hAnsi="Symbol" w:hint="default"/>
+      </w:rPr>
+    </w:lvl>
+    <w:lvl w:ilvl="7" w:tplc="04090003" w:tentative="1">
+      <w:start w:val="1"/>
+      <w:numFmt w:val="bullet"/>
+      <w:lvlText w:val="o"/>
+      <w:lvlJc w:val="left"/>
+      <w:pPr>
+        <w:ind w:left="5760" w:hanging="360"/>
+      </w:pPr>
+      <w:rPr>
+        <w:rFonts w:ascii="Courier New" w:hAnsi="Courier New" w:cs="Courier New" w:hint="default"/>
+      </w:rPr>
+    </w:lvl>
+    <w:lvl w:ilvl="8" w:tplc="04090005" w:tentative="1">
+      <w:start w:val="1"/>
+      <w:numFmt w:val="bullet"/>
+      <w:lvlText w:val=""/>
+      <w:lvlJc w:val="left"/>
+      <w:pPr>
+        <w:ind w:left="6480" w:hanging="360"/>
+      </w:pPr>
+      <w:rPr>
+        <w:rFonts w:ascii="Wingdings" w:hAnsi="Wingdings" w:hint="default"/>
+      </w:rPr>
+    </w:lvl>
+  </w:abstractNum>
+  <w:abstractNum w:abstractNumId="1" w15:restartNumberingAfterBreak="0">
+    <w:nsid w:val="569D1B26"/>
+    <w:multiLevelType w:val="hybridMultilevel"/>
+    <w:tmpl w:val="7DCCA348"/>
+    <w:lvl w:ilvl="0" w:tplc="04090001">
+      <w:start w:val="1"/>
+      <w:numFmt w:val="bullet"/>
+      <w:lvlText w:val=""/>
+      <w:lvlJc w:val="left"/>
+      <w:pPr>
+        <w:ind w:left="1152" w:hanging="360"/>
+      </w:pPr>
+      <w:rPr>
+        <w:rFonts w:ascii="Symbol" w:hAnsi="Symbol" w:hint="default"/>
+      </w:rPr>
+    </w:lvl>
+    <w:lvl w:ilvl="1" w:tplc="04090003" w:tentative="1">
+      <w:start w:val="1"/>
+      <w:numFmt w:val="bullet"/>
+      <w:lvlText w:val="o"/>
+      <w:lvlJc w:val="left"/>
+      <w:pPr>
+        <w:ind w:left="1872" w:hanging="360"/>
+      </w:pPr>
+      <w:rPr>
+        <w:rFonts w:ascii="Courier New" w:hAnsi="Courier New" w:cs="Courier New" w:hint="default"/>
+      </w:rPr>
+    </w:lvl>
+    <w:lvl w:ilvl="2" w:tplc="04090005" w:tentative="1">
+      <w:start w:val="1"/>
+      <w:numFmt w:val="bullet"/>
+      <w:lvlText w:val=""/>
+      <w:lvlJc w:val="left"/>
+      <w:pPr>
+        <w:ind w:left="2592" w:hanging="360"/>
+      </w:pPr>
+      <w:rPr>
+        <w:rFonts w:ascii="Wingdings" w:hAnsi="Wingdings" w:hint="default"/>
+      </w:rPr>
+    </w:lvl>
+    <w:lvl w:ilvl="3" w:tplc="04090001" w:tentative="1">
+      <w:start w:val="1"/>
+      <w:numFmt w:val="bullet"/>
+      <w:lvlText w:val=""/>
+      <w:lvlJc w:val="left"/>
+      <w:pPr>
+        <w:ind w:left="3312" w:hanging="360"/>
+      </w:pPr>
+      <w:rPr>
+        <w:rFonts w:ascii="Symbol" w:hAnsi="Symbol" w:hint="default"/>
+      </w:rPr>
+    </w:lvl>
+    <w:lvl w:ilvl="4" w:tplc="04090003" w:tentative="1">
+      <w:start w:val="1"/>
+      <w:numFmt w:val="bullet"/>
+      <w:lvlText w:val="o"/>
+      <w:lvlJc w:val="left"/>
+      <w:pPr>
+        <w:ind w:left="4032" w:hanging="360"/>
+      </w:pPr>
+      <w:rPr>
+        <w:rFonts w:ascii="Courier New" w:hAnsi="Courier New" w:cs="Courier New" w:hint="default"/>
+      </w:rPr>
+    </w:lvl>
+    <w:lvl w:ilvl="5" w:tplc="04090005" w:tentative="1">
+      <w:start w:val="1"/>
+      <w:numFmt w:val="bullet"/>
+      <w:lvlText w:val=""/>
+      <w:lvlJc w:val="left"/>
+      <w:pPr>
+        <w:ind w:left="4752" w:hanging="360"/>
+      </w:pPr>
+      <w:rPr>
+        <w:rFonts w:ascii="Wingdings" w:hAnsi="Wingdings" w:hint="default"/>
+      </w:rPr>
+    </w:lvl>
+    <w:lvl w:ilvl="6" w:tplc="04090001" w:tentative="1">
+      <w:start w:val="1"/>
+      <w:numFmt w:val="bullet"/>
+      <w:lvlText w:val=""/>
+      <w:lvlJc w:val="left"/>
+      <w:pPr>
+        <w:ind w:left="5472" w:hanging="360"/>
+      </w:pPr>
+      <w:rPr>
+        <w:rFonts w:ascii="Symbol" w:hAnsi="Symbol" w:hint="default"/>
+      </w:rPr>
+    </w:lvl>
+    <w:lvl w:ilvl="7" w:tplc="04090003" w:tentative="1">
+      <w:start w:val="1"/>
+      <w:numFmt w:val="bullet"/>
+      <w:lvlText w:val="o"/>
+      <w:lvlJc w:val="left"/>
+      <w:pPr>
+        <w:ind w:left="6192" w:hanging="360"/>
+      </w:pPr>
+      <w:rPr>
+        <w:rFonts w:ascii="Courier New" w:hAnsi="Courier New" w:cs="Courier New" w:hint="default"/>
+      </w:rPr>
+    </w:lvl>
+    <w:lvl w:ilvl="8" w:tplc="04090005" w:tentative="1">
+      <w:start w:val="1"/>
+      <w:numFmt w:val="bullet"/>
+      <w:lvlText w:val=""/>
+      <w:lvlJc w:val="left"/>
+      <w:pPr>
+        <w:ind w:left="6912" w:hanging="360"/>
+      </w:pPr>
+      <w:rPr>
+        <w:rFonts w:ascii="Wingdings" w:hAnsi="Wingdings" w:hint="default"/>
+      </w:rPr>
+    </w:lvl>
+  </w:abstractNum>
+  <w:num w:numId="1">
+    <w:abstractNumId w:val="1"/>
+  </w:num>
+  <w:num w:numId="2">
+    <w:abstractNumId w:val="0"/>
+  </w:num>
+</w:numbering>
 </file>
 
 <file path=word/styles.xml><?xml version="1.0" encoding="utf-8"?>

</xml_diff>

<commit_message>
Describe "uncontrolled" vs "controlled" keyword extraction
</commit_message>
<xml_diff>
--- a/paper/keyword extraction/933-2003-Improved automatic keyword extraction given more linguistic knowledge.docx
+++ b/paper/keyword extraction/933-2003-Improved automatic keyword extraction given more linguistic knowledge.docx
@@ -6,9 +6,6 @@
       <w:pPr>
         <w:pStyle w:val="1stPar"/>
         <w:spacing w:before="120"/>
-        <w:rPr>
-          <w:rFonts w:hint="cs"/>
-        </w:rPr>
       </w:pPr>
       <w:r>
         <w:rPr>
@@ -404,6 +401,7 @@
       <w:pPr>
         <w:pStyle w:val="2ndPar"/>
         <w:rPr>
+          <w:rFonts w:hint="cs"/>
           <w:rtl/>
         </w:rPr>
       </w:pPr>
@@ -552,6 +550,113 @@
           <w:rtl/>
         </w:rPr>
         <w:t>).</w:t>
+      </w:r>
+      <w:r>
+        <w:rPr>
+          <w:rFonts w:hint="cs"/>
+          <w:rtl/>
+        </w:rPr>
+        <w:t xml:space="preserve"> کلمات کلیدی که به اصطلاح به صورت </w:t>
+      </w:r>
+      <w:r>
+        <w:t>uncontrolled</w:t>
+      </w:r>
+      <w:r>
+        <w:rPr>
+          <w:rFonts w:hint="cs"/>
+          <w:rtl/>
+        </w:rPr>
+        <w:t xml:space="preserve"> انتخاب </w:t>
+      </w:r>
+      <w:proofErr w:type="spellStart"/>
+      <w:r>
+        <w:rPr>
+          <w:rFonts w:hint="cs"/>
+          <w:rtl/>
+        </w:rPr>
+        <w:t>می‌شن</w:t>
+      </w:r>
+      <w:proofErr w:type="spellEnd"/>
+      <w:r>
+        <w:rPr>
+          <w:rFonts w:hint="cs"/>
+          <w:rtl/>
+        </w:rPr>
+        <w:t xml:space="preserve"> </w:t>
+      </w:r>
+      <w:proofErr w:type="spellStart"/>
+      <w:r>
+        <w:rPr>
+          <w:rFonts w:hint="cs"/>
+          <w:rtl/>
+        </w:rPr>
+        <w:t>معنیش</w:t>
+      </w:r>
+      <w:proofErr w:type="spellEnd"/>
+      <w:r>
+        <w:rPr>
+          <w:rFonts w:hint="cs"/>
+          <w:rtl/>
+        </w:rPr>
+        <w:t xml:space="preserve"> اینه که اون </w:t>
+      </w:r>
+      <w:proofErr w:type="spellStart"/>
+      <w:r>
+        <w:rPr>
+          <w:rFonts w:hint="cs"/>
+          <w:rtl/>
+        </w:rPr>
+        <w:t>کلمه‌ی</w:t>
+      </w:r>
+      <w:proofErr w:type="spellEnd"/>
+      <w:r>
+        <w:rPr>
+          <w:rFonts w:hint="cs"/>
+          <w:rtl/>
+        </w:rPr>
+        <w:t xml:space="preserve"> کلیدی آزادانه </w:t>
+      </w:r>
+      <w:proofErr w:type="spellStart"/>
+      <w:r>
+        <w:rPr>
+          <w:rFonts w:hint="cs"/>
+          <w:rtl/>
+        </w:rPr>
+        <w:t>می‌تونه</w:t>
+      </w:r>
+      <w:proofErr w:type="spellEnd"/>
+      <w:r>
+        <w:rPr>
+          <w:rFonts w:hint="cs"/>
+          <w:rtl/>
+        </w:rPr>
+        <w:t xml:space="preserve"> هر نوع </w:t>
+      </w:r>
+      <w:proofErr w:type="spellStart"/>
+      <w:r>
+        <w:rPr>
+          <w:rFonts w:hint="cs"/>
+          <w:rtl/>
+        </w:rPr>
+        <w:t>کلمه‌ای</w:t>
+      </w:r>
+      <w:proofErr w:type="spellEnd"/>
+      <w:r>
+        <w:rPr>
+          <w:rFonts w:hint="cs"/>
+          <w:rtl/>
+        </w:rPr>
+        <w:t xml:space="preserve"> باشه ولی اگه به صورت </w:t>
+      </w:r>
+      <w:r>
+        <w:t>controlled</w:t>
+      </w:r>
+      <w:r>
+        <w:rPr>
+          <w:rFonts w:hint="cs"/>
+          <w:rtl/>
+        </w:rPr>
+        <w:t xml:space="preserve"> انتخاب بشه یعنی این که از بین یک سری کلمات از قبل مشخص شده باید انتخاب بشه.</w:t>
       </w:r>
     </w:p>
     <w:p>
@@ -585,7 +690,6 @@
           <w:numId w:val="2"/>
         </w:numPr>
         <w:rPr>
-          <w:rFonts w:hint="cs"/>
           <w:rtl/>
         </w:rPr>
       </w:pPr>

</xml_diff>